<commit_message>
load data from keras
</commit_message>
<xml_diff>
--- a/mnist dataset.docx
+++ b/mnist dataset.docx
@@ -995,7 +995,7 @@
           <w:szCs w:val="21"/>
         </w:rPr>
         <w:drawing>
-          <wp:anchor distT="0" distB="0" distL="114300" distR="114300" simplePos="0" relativeHeight="251658240" behindDoc="1" locked="0" layoutInCell="1" allowOverlap="1" wp14:anchorId="08D50C3D" wp14:editId="76F03DD1">
+          <wp:anchor distT="0" distB="0" distL="114300" distR="114300" simplePos="0" relativeHeight="251657216" behindDoc="1" locked="0" layoutInCell="1" allowOverlap="1" wp14:anchorId="08D50C3D" wp14:editId="76F03DD1">
             <wp:simplePos x="0" y="0"/>
             <wp:positionH relativeFrom="column">
               <wp:posOffset>0</wp:posOffset>
@@ -1125,9 +1125,166 @@
         </w:rPr>
       </w:pPr>
     </w:p>
+    <w:p>
+      <w:pPr>
+        <w:spacing w:line="240" w:lineRule="auto"/>
+        <w:rPr>
+          <w:rFonts w:ascii="Segoe UI" w:hAnsi="Segoe UI" w:cs="Segoe UI"/>
+          <w:color w:val="000000" w:themeColor="text1"/>
+          <w:sz w:val="21"/>
+          <w:szCs w:val="21"/>
+        </w:rPr>
+      </w:pPr>
+      <w:r>
+        <w:rPr>
+          <w:rFonts w:ascii="Segoe UI" w:hAnsi="Segoe UI" w:cs="Segoe UI"/>
+          <w:color w:val="000000" w:themeColor="text1"/>
+          <w:sz w:val="21"/>
+          <w:szCs w:val="21"/>
+        </w:rPr>
+        <w:lastRenderedPageBreak/>
+        <w:t xml:space="preserve">Load data from </w:t>
+      </w:r>
+      <w:proofErr w:type="spellStart"/>
+      <w:r>
+        <w:rPr>
+          <w:rFonts w:ascii="Segoe UI" w:hAnsi="Segoe UI" w:cs="Segoe UI"/>
+          <w:color w:val="000000" w:themeColor="text1"/>
+          <w:sz w:val="21"/>
+          <w:szCs w:val="21"/>
+        </w:rPr>
+        <w:t>keras</w:t>
+      </w:r>
+      <w:proofErr w:type="spellEnd"/>
+      <w:r>
+        <w:rPr>
+          <w:rFonts w:ascii="Segoe UI" w:hAnsi="Segoe UI" w:cs="Segoe UI"/>
+          <w:color w:val="000000" w:themeColor="text1"/>
+          <w:sz w:val="21"/>
+          <w:szCs w:val="21"/>
+        </w:rPr>
+        <w:t>:</w:t>
+      </w:r>
+    </w:p>
+    <w:p>
+      <w:pPr>
+        <w:spacing w:line="240" w:lineRule="auto"/>
+        <w:rPr>
+          <w:rFonts w:ascii="Segoe UI" w:hAnsi="Segoe UI" w:cs="Segoe UI"/>
+          <w:color w:val="000000" w:themeColor="text1"/>
+          <w:sz w:val="21"/>
+          <w:szCs w:val="21"/>
+        </w:rPr>
+      </w:pPr>
+      <w:r>
+        <w:rPr>
+          <w:rFonts w:ascii="Segoe UI" w:hAnsi="Segoe UI" w:cs="Segoe UI"/>
+          <w:noProof/>
+          <w:color w:val="000000" w:themeColor="text1"/>
+          <w:sz w:val="21"/>
+          <w:szCs w:val="21"/>
+        </w:rPr>
+        <w:drawing>
+          <wp:inline distT="0" distB="0" distL="0" distR="0" wp14:anchorId="7E269EC1" wp14:editId="534E85FB">
+            <wp:extent cx="6189345" cy="697865"/>
+            <wp:effectExtent l="0" t="0" r="0" b="0"/>
+            <wp:docPr id="3" name="Picture 3"/>
+            <wp:cNvGraphicFramePr>
+              <a:graphicFrameLocks xmlns:a="http://schemas.openxmlformats.org/drawingml/2006/main" noChangeAspect="1"/>
+            </wp:cNvGraphicFramePr>
+            <a:graphic xmlns:a="http://schemas.openxmlformats.org/drawingml/2006/main">
+              <a:graphicData uri="http://schemas.openxmlformats.org/drawingml/2006/picture">
+                <pic:pic xmlns:pic="http://schemas.openxmlformats.org/drawingml/2006/picture">
+                  <pic:nvPicPr>
+                    <pic:cNvPr id="3" name="Picture 3"/>
+                    <pic:cNvPicPr/>
+                  </pic:nvPicPr>
+                  <pic:blipFill>
+                    <a:blip r:embed="rId10">
+                      <a:extLst>
+                        <a:ext uri="{28A0092B-C50C-407E-A947-70E740481C1C}">
+                          <a14:useLocalDpi xmlns:a14="http://schemas.microsoft.com/office/drawing/2010/main" val="0"/>
+                        </a:ext>
+                      </a:extLst>
+                    </a:blip>
+                    <a:stretch>
+                      <a:fillRect/>
+                    </a:stretch>
+                  </pic:blipFill>
+                  <pic:spPr>
+                    <a:xfrm>
+                      <a:off x="0" y="0"/>
+                      <a:ext cx="6189345" cy="697865"/>
+                    </a:xfrm>
+                    <a:prstGeom prst="rect">
+                      <a:avLst/>
+                    </a:prstGeom>
+                  </pic:spPr>
+                </pic:pic>
+              </a:graphicData>
+            </a:graphic>
+          </wp:inline>
+        </w:drawing>
+      </w:r>
+    </w:p>
+    <w:p>
+      <w:pPr>
+        <w:spacing w:line="240" w:lineRule="auto"/>
+        <w:rPr>
+          <w:rFonts w:ascii="Segoe UI" w:hAnsi="Segoe UI" w:cs="Segoe UI"/>
+          <w:color w:val="000000" w:themeColor="text1"/>
+          <w:sz w:val="21"/>
+          <w:szCs w:val="21"/>
+        </w:rPr>
+      </w:pPr>
+    </w:p>
+    <w:p>
+      <w:pPr>
+        <w:spacing w:line="240" w:lineRule="auto"/>
+        <w:rPr>
+          <w:rFonts w:ascii="Segoe UI" w:hAnsi="Segoe UI" w:cs="Segoe UI"/>
+          <w:color w:val="000000" w:themeColor="text1"/>
+          <w:sz w:val="21"/>
+          <w:szCs w:val="21"/>
+        </w:rPr>
+      </w:pPr>
+    </w:p>
+    <w:p>
+      <w:pPr>
+        <w:spacing w:line="240" w:lineRule="auto"/>
+        <w:rPr>
+          <w:rFonts w:ascii="Segoe UI" w:hAnsi="Segoe UI" w:cs="Segoe UI"/>
+          <w:color w:val="000000" w:themeColor="text1"/>
+          <w:sz w:val="21"/>
+          <w:szCs w:val="21"/>
+        </w:rPr>
+      </w:pPr>
+    </w:p>
+    <w:p>
+      <w:pPr>
+        <w:spacing w:line="240" w:lineRule="auto"/>
+        <w:rPr>
+          <w:rFonts w:ascii="Segoe UI" w:hAnsi="Segoe UI" w:cs="Segoe UI"/>
+          <w:color w:val="000000" w:themeColor="text1"/>
+          <w:sz w:val="21"/>
+          <w:szCs w:val="21"/>
+        </w:rPr>
+      </w:pPr>
+    </w:p>
+    <w:p>
+      <w:pPr>
+        <w:spacing w:line="240" w:lineRule="auto"/>
+        <w:rPr>
+          <w:rFonts w:ascii="Segoe UI" w:hAnsi="Segoe UI" w:cs="Segoe UI"/>
+          <w:color w:val="000000" w:themeColor="text1"/>
+          <w:sz w:val="21"/>
+          <w:szCs w:val="21"/>
+        </w:rPr>
+      </w:pPr>
+    </w:p>
     <w:sectPr>
-      <w:headerReference w:type="default" r:id="rId10"/>
-      <w:footerReference w:type="default" r:id="rId11"/>
+      <w:headerReference w:type="default" r:id="rId11"/>
+      <w:footerReference w:type="default" r:id="rId12"/>
       <w:pgSz w:w="11907" w:h="16839" w:code="9"/>
       <w:pgMar w:top="1440" w:right="1080" w:bottom="1440" w:left="1080" w:header="720" w:footer="720" w:gutter="0"/>
       <w:pgBorders w:offsetFrom="page">

</xml_diff>

<commit_message>
Sequential and Summary Model
</commit_message>
<xml_diff>
--- a/mnist dataset.docx
+++ b/mnist dataset.docx
@@ -1143,7 +1143,27 @@
           <w:szCs w:val="21"/>
         </w:rPr>
         <w:lastRenderedPageBreak/>
-        <w:t>Load data from keras:</w:t>
+        <w:t xml:space="preserve">Load data from </w:t>
+      </w:r>
+      <w:proofErr w:type="spellStart"/>
+      <w:r>
+        <w:rPr>
+          <w:rFonts w:ascii="Segoe UI" w:hAnsi="Segoe UI" w:cs="Segoe UI"/>
+          <w:color w:val="000000" w:themeColor="text1"/>
+          <w:sz w:val="21"/>
+          <w:szCs w:val="21"/>
+        </w:rPr>
+        <w:t>keras</w:t>
+      </w:r>
+      <w:proofErr w:type="spellEnd"/>
+      <w:r>
+        <w:rPr>
+          <w:rFonts w:ascii="Segoe UI" w:hAnsi="Segoe UI" w:cs="Segoe UI"/>
+          <w:color w:val="000000" w:themeColor="text1"/>
+          <w:sz w:val="21"/>
+          <w:szCs w:val="21"/>
+        </w:rPr>
+        <w:t>:</w:t>
       </w:r>
     </w:p>
     <w:p>
@@ -1668,6 +1688,299 @@
           <w:szCs w:val="21"/>
         </w:rPr>
       </w:pPr>
+    </w:p>
+    <w:p>
+      <w:pPr>
+        <w:spacing w:line="240" w:lineRule="auto"/>
+        <w:rPr>
+          <w:rFonts w:ascii="Segoe UI" w:hAnsi="Segoe UI" w:cs="Segoe UI"/>
+          <w:color w:val="000000" w:themeColor="text1"/>
+          <w:sz w:val="21"/>
+          <w:szCs w:val="21"/>
+        </w:rPr>
+      </w:pPr>
+      <w:r>
+        <w:rPr>
+          <w:rFonts w:ascii="Segoe UI" w:hAnsi="Segoe UI" w:cs="Segoe UI"/>
+          <w:color w:val="000000" w:themeColor="text1"/>
+          <w:sz w:val="21"/>
+          <w:szCs w:val="21"/>
+        </w:rPr>
+        <w:t>Define classes:</w:t>
+      </w:r>
+    </w:p>
+    <w:p>
+      <w:pPr>
+        <w:spacing w:line="240" w:lineRule="auto"/>
+        <w:rPr>
+          <w:rFonts w:ascii="Segoe UI" w:hAnsi="Segoe UI" w:cs="Segoe UI"/>
+          <w:color w:val="000000" w:themeColor="text1"/>
+          <w:sz w:val="21"/>
+          <w:szCs w:val="21"/>
+        </w:rPr>
+      </w:pPr>
+      <w:r>
+        <w:rPr>
+          <w:rFonts w:ascii="Segoe UI" w:hAnsi="Segoe UI" w:cs="Segoe UI"/>
+          <w:noProof/>
+          <w:color w:val="000000" w:themeColor="text1"/>
+          <w:sz w:val="21"/>
+          <w:szCs w:val="21"/>
+        </w:rPr>
+        <w:drawing>
+          <wp:inline distT="0" distB="0" distL="0" distR="0" wp14:anchorId="48A865B1" wp14:editId="3493BB8A">
+            <wp:extent cx="6189345" cy="2049145"/>
+            <wp:effectExtent l="0" t="0" r="0" b="0"/>
+            <wp:docPr id="2" name="Picture 2"/>
+            <wp:cNvGraphicFramePr>
+              <a:graphicFrameLocks xmlns:a="http://schemas.openxmlformats.org/drawingml/2006/main" noChangeAspect="1"/>
+            </wp:cNvGraphicFramePr>
+            <a:graphic xmlns:a="http://schemas.openxmlformats.org/drawingml/2006/main">
+              <a:graphicData uri="http://schemas.openxmlformats.org/drawingml/2006/picture">
+                <pic:pic xmlns:pic="http://schemas.openxmlformats.org/drawingml/2006/picture">
+                  <pic:nvPicPr>
+                    <pic:cNvPr id="2" name="Picture 2"/>
+                    <pic:cNvPicPr/>
+                  </pic:nvPicPr>
+                  <pic:blipFill>
+                    <a:blip r:embed="rId15">
+                      <a:extLst>
+                        <a:ext uri="{28A0092B-C50C-407E-A947-70E740481C1C}">
+                          <a14:useLocalDpi xmlns:a14="http://schemas.microsoft.com/office/drawing/2010/main" val="0"/>
+                        </a:ext>
+                      </a:extLst>
+                    </a:blip>
+                    <a:stretch>
+                      <a:fillRect/>
+                    </a:stretch>
+                  </pic:blipFill>
+                  <pic:spPr>
+                    <a:xfrm>
+                      <a:off x="0" y="0"/>
+                      <a:ext cx="6189345" cy="2049145"/>
+                    </a:xfrm>
+                    <a:prstGeom prst="rect">
+                      <a:avLst/>
+                    </a:prstGeom>
+                  </pic:spPr>
+                </pic:pic>
+              </a:graphicData>
+            </a:graphic>
+          </wp:inline>
+        </w:drawing>
+      </w:r>
+    </w:p>
+    <w:p>
+      <w:pPr>
+        <w:spacing w:line="240" w:lineRule="auto"/>
+        <w:rPr>
+          <w:rFonts w:ascii="Segoe UI" w:hAnsi="Segoe UI" w:cs="Segoe UI"/>
+          <w:color w:val="000000" w:themeColor="text1"/>
+          <w:sz w:val="21"/>
+          <w:szCs w:val="21"/>
+        </w:rPr>
+      </w:pPr>
+    </w:p>
+    <w:p>
+      <w:pPr>
+        <w:spacing w:line="240" w:lineRule="auto"/>
+        <w:rPr>
+          <w:rFonts w:ascii="Segoe UI" w:hAnsi="Segoe UI" w:cs="Segoe UI"/>
+          <w:color w:val="000000" w:themeColor="text1"/>
+          <w:sz w:val="21"/>
+          <w:szCs w:val="21"/>
+        </w:rPr>
+      </w:pPr>
+    </w:p>
+    <w:p>
+      <w:pPr>
+        <w:spacing w:line="240" w:lineRule="auto"/>
+        <w:rPr>
+          <w:rFonts w:ascii="Segoe UI" w:hAnsi="Segoe UI" w:cs="Segoe UI"/>
+          <w:color w:val="000000" w:themeColor="text1"/>
+          <w:sz w:val="21"/>
+          <w:szCs w:val="21"/>
+        </w:rPr>
+      </w:pPr>
+    </w:p>
+    <w:p>
+      <w:pPr>
+        <w:spacing w:line="240" w:lineRule="auto"/>
+        <w:rPr>
+          <w:rFonts w:ascii="Segoe UI" w:hAnsi="Segoe UI" w:cs="Segoe UI"/>
+          <w:color w:val="000000" w:themeColor="text1"/>
+          <w:sz w:val="21"/>
+          <w:szCs w:val="21"/>
+        </w:rPr>
+      </w:pPr>
+    </w:p>
+    <w:p>
+      <w:pPr>
+        <w:spacing w:line="240" w:lineRule="auto"/>
+        <w:rPr>
+          <w:rFonts w:ascii="Segoe UI" w:hAnsi="Segoe UI" w:cs="Segoe UI"/>
+          <w:color w:val="000000" w:themeColor="text1"/>
+          <w:sz w:val="21"/>
+          <w:szCs w:val="21"/>
+        </w:rPr>
+      </w:pPr>
+    </w:p>
+    <w:p>
+      <w:pPr>
+        <w:spacing w:line="240" w:lineRule="auto"/>
+        <w:rPr>
+          <w:rFonts w:ascii="Segoe UI" w:hAnsi="Segoe UI" w:cs="Segoe UI"/>
+          <w:color w:val="000000" w:themeColor="text1"/>
+          <w:sz w:val="21"/>
+          <w:szCs w:val="21"/>
+        </w:rPr>
+      </w:pPr>
+    </w:p>
+    <w:p>
+      <w:pPr>
+        <w:spacing w:line="240" w:lineRule="auto"/>
+        <w:rPr>
+          <w:rFonts w:ascii="Segoe UI" w:hAnsi="Segoe UI" w:cs="Segoe UI"/>
+          <w:color w:val="000000" w:themeColor="text1"/>
+          <w:sz w:val="21"/>
+          <w:szCs w:val="21"/>
+        </w:rPr>
+      </w:pPr>
+    </w:p>
+    <w:p>
+      <w:pPr>
+        <w:spacing w:line="240" w:lineRule="auto"/>
+        <w:rPr>
+          <w:rFonts w:ascii="Segoe UI" w:hAnsi="Segoe UI" w:cs="Segoe UI"/>
+          <w:color w:val="000000" w:themeColor="text1"/>
+          <w:sz w:val="21"/>
+          <w:szCs w:val="21"/>
+        </w:rPr>
+      </w:pPr>
+    </w:p>
+    <w:p>
+      <w:pPr>
+        <w:spacing w:line="240" w:lineRule="auto"/>
+        <w:rPr>
+          <w:rFonts w:ascii="Segoe UI" w:hAnsi="Segoe UI" w:cs="Segoe UI"/>
+          <w:color w:val="000000" w:themeColor="text1"/>
+          <w:sz w:val="21"/>
+          <w:szCs w:val="21"/>
+        </w:rPr>
+      </w:pPr>
+      <w:r>
+        <w:rPr>
+          <w:rFonts w:ascii="Segoe UI" w:hAnsi="Segoe UI" w:cs="Segoe UI"/>
+          <w:color w:val="000000" w:themeColor="text1"/>
+          <w:sz w:val="21"/>
+          <w:szCs w:val="21"/>
+        </w:rPr>
+        <w:lastRenderedPageBreak/>
+        <w:t>Displaying image using matplotlib library:</w:t>
+      </w:r>
+    </w:p>
+    <w:p>
+      <w:pPr>
+        <w:spacing w:line="240" w:lineRule="auto"/>
+        <w:rPr>
+          <w:rFonts w:ascii="Segoe UI" w:hAnsi="Segoe UI" w:cs="Segoe UI"/>
+          <w:color w:val="000000" w:themeColor="text1"/>
+          <w:sz w:val="21"/>
+          <w:szCs w:val="21"/>
+        </w:rPr>
+      </w:pPr>
+      <w:r>
+        <w:rPr>
+          <w:rFonts w:ascii="Segoe UI" w:hAnsi="Segoe UI" w:cs="Segoe UI"/>
+          <w:noProof/>
+          <w:color w:val="000000" w:themeColor="text1"/>
+          <w:sz w:val="21"/>
+          <w:szCs w:val="21"/>
+        </w:rPr>
+        <w:drawing>
+          <wp:inline distT="0" distB="0" distL="0" distR="0" wp14:anchorId="2AD1878A" wp14:editId="0005E797">
+            <wp:extent cx="5471160" cy="2464744"/>
+            <wp:effectExtent l="0" t="0" r="0" b="0"/>
+            <wp:docPr id="8" name="Picture 8"/>
+            <wp:cNvGraphicFramePr>
+              <a:graphicFrameLocks xmlns:a="http://schemas.openxmlformats.org/drawingml/2006/main" noChangeAspect="1"/>
+            </wp:cNvGraphicFramePr>
+            <a:graphic xmlns:a="http://schemas.openxmlformats.org/drawingml/2006/main">
+              <a:graphicData uri="http://schemas.openxmlformats.org/drawingml/2006/picture">
+                <pic:pic xmlns:pic="http://schemas.openxmlformats.org/drawingml/2006/picture">
+                  <pic:nvPicPr>
+                    <pic:cNvPr id="8" name="Picture 8"/>
+                    <pic:cNvPicPr/>
+                  </pic:nvPicPr>
+                  <pic:blipFill>
+                    <a:blip r:embed="rId16">
+                      <a:extLst>
+                        <a:ext uri="{28A0092B-C50C-407E-A947-70E740481C1C}">
+                          <a14:useLocalDpi xmlns:a14="http://schemas.microsoft.com/office/drawing/2010/main" val="0"/>
+                        </a:ext>
+                      </a:extLst>
+                    </a:blip>
+                    <a:stretch>
+                      <a:fillRect/>
+                    </a:stretch>
+                  </pic:blipFill>
+                  <pic:spPr>
+                    <a:xfrm>
+                      <a:off x="0" y="0"/>
+                      <a:ext cx="5471160" cy="2464744"/>
+                    </a:xfrm>
+                    <a:prstGeom prst="rect">
+                      <a:avLst/>
+                    </a:prstGeom>
+                  </pic:spPr>
+                </pic:pic>
+              </a:graphicData>
+            </a:graphic>
+          </wp:inline>
+        </w:drawing>
+      </w:r>
+    </w:p>
+    <w:p>
+      <w:pPr>
+        <w:spacing w:line="240" w:lineRule="auto"/>
+        <w:rPr>
+          <w:rFonts w:ascii="Segoe UI" w:hAnsi="Segoe UI" w:cs="Segoe UI"/>
+          <w:color w:val="000000" w:themeColor="text1"/>
+          <w:sz w:val="21"/>
+          <w:szCs w:val="21"/>
+        </w:rPr>
+      </w:pPr>
+    </w:p>
+    <w:p>
+      <w:pPr>
+        <w:spacing w:line="240" w:lineRule="auto"/>
+        <w:rPr>
+          <w:rFonts w:ascii="Segoe UI" w:hAnsi="Segoe UI" w:cs="Segoe UI"/>
+          <w:color w:val="000000" w:themeColor="text1"/>
+          <w:sz w:val="21"/>
+          <w:szCs w:val="21"/>
+        </w:rPr>
+      </w:pPr>
+      <w:r>
+        <w:rPr>
+          <w:rFonts w:ascii="Segoe UI" w:hAnsi="Segoe UI" w:cs="Segoe UI"/>
+          <w:color w:val="000000" w:themeColor="text1"/>
+          <w:sz w:val="21"/>
+          <w:szCs w:val="21"/>
+        </w:rPr>
+        <w:t>Build Neural Network:</w:t>
+      </w:r>
+    </w:p>
+    <w:p>
+      <w:pPr>
+        <w:spacing w:line="240" w:lineRule="auto"/>
+        <w:rPr>
+          <w:rFonts w:ascii="Segoe UI" w:hAnsi="Segoe UI" w:cs="Segoe UI"/>
+          <w:color w:val="000000" w:themeColor="text1"/>
+          <w:sz w:val="21"/>
+          <w:szCs w:val="21"/>
+        </w:rPr>
+      </w:pPr>
       <w:r>
         <w:rPr>
           <w:rFonts w:ascii="Segoe UI" w:hAnsi="Segoe UI" w:cs="Segoe UI"/>
@@ -1788,6 +2101,755 @@
           <w:szCs w:val="21"/>
         </w:rPr>
       </w:pPr>
+      <w:r>
+        <w:rPr>
+          <w:rFonts w:ascii="Segoe UI" w:hAnsi="Segoe UI" w:cs="Segoe UI"/>
+          <w:color w:val="000000" w:themeColor="text1"/>
+          <w:sz w:val="21"/>
+          <w:szCs w:val="21"/>
+        </w:rPr>
+        <w:t>We are creating a model and adding layers. So, basically model add a Keras layer model, add a Karas layer, add a Keras layer.</w:t>
+      </w:r>
+      <w:r>
+        <w:rPr>
+          <w:rFonts w:ascii="Segoe UI" w:hAnsi="Segoe UI" w:cs="Segoe UI"/>
+          <w:color w:val="000000" w:themeColor="text1"/>
+          <w:sz w:val="21"/>
+          <w:szCs w:val="21"/>
+        </w:rPr>
+        <w:t xml:space="preserve"> In first line, we have model with sequential model from Keras.</w:t>
+      </w:r>
+      <w:r>
+        <w:rPr>
+          <w:rFonts w:ascii="Segoe UI" w:hAnsi="Segoe UI" w:cs="Segoe UI"/>
+          <w:color w:val="000000" w:themeColor="text1"/>
+          <w:sz w:val="21"/>
+          <w:szCs w:val="21"/>
+        </w:rPr>
+        <w:t xml:space="preserve"> </w:t>
+      </w:r>
+      <w:r>
+        <w:rPr>
+          <w:rFonts w:ascii="Segoe UI" w:hAnsi="Segoe UI" w:cs="Segoe UI"/>
+          <w:color w:val="000000" w:themeColor="text1"/>
+          <w:sz w:val="21"/>
+          <w:szCs w:val="21"/>
+        </w:rPr>
+        <w:t>The second line here is a layer that we are adding</w:t>
+      </w:r>
+      <w:r>
+        <w:rPr>
+          <w:rFonts w:ascii="Segoe UI" w:hAnsi="Segoe UI" w:cs="Segoe UI"/>
+          <w:color w:val="000000" w:themeColor="text1"/>
+          <w:sz w:val="21"/>
+          <w:szCs w:val="21"/>
+        </w:rPr>
+        <w:t xml:space="preserve"> a</w:t>
+      </w:r>
+      <w:r>
+        <w:rPr>
+          <w:rFonts w:ascii="Segoe UI" w:hAnsi="Segoe UI" w:cs="Segoe UI"/>
+          <w:color w:val="000000" w:themeColor="text1"/>
+          <w:sz w:val="21"/>
+          <w:szCs w:val="21"/>
+        </w:rPr>
+        <w:t>n</w:t>
+      </w:r>
+      <w:r>
+        <w:rPr>
+          <w:rFonts w:ascii="Segoe UI" w:hAnsi="Segoe UI" w:cs="Segoe UI"/>
+          <w:color w:val="000000" w:themeColor="text1"/>
+          <w:sz w:val="21"/>
+          <w:szCs w:val="21"/>
+        </w:rPr>
+        <w:t xml:space="preserve"> input layer.</w:t>
+      </w:r>
+      <w:r>
+        <w:rPr>
+          <w:rFonts w:ascii="Segoe UI" w:hAnsi="Segoe UI" w:cs="Segoe UI"/>
+          <w:color w:val="000000" w:themeColor="text1"/>
+          <w:sz w:val="21"/>
+          <w:szCs w:val="21"/>
+        </w:rPr>
+        <w:t xml:space="preserve"> And the flattened layer is because we have a 28 to 28 matrix. We want to make it one big string of </w:t>
+      </w:r>
+      <w:r>
+        <w:rPr>
+          <w:rFonts w:ascii="Segoe UI" w:hAnsi="Segoe UI" w:cs="Segoe UI"/>
+          <w:color w:val="000000" w:themeColor="text1"/>
+          <w:sz w:val="21"/>
+          <w:szCs w:val="21"/>
+        </w:rPr>
+        <w:t>78</w:t>
+      </w:r>
+      <w:r>
+        <w:rPr>
+          <w:rFonts w:ascii="Segoe UI" w:hAnsi="Segoe UI" w:cs="Segoe UI"/>
+          <w:color w:val="000000" w:themeColor="text1"/>
+          <w:sz w:val="21"/>
+          <w:szCs w:val="21"/>
+        </w:rPr>
+        <w:t>4 pixels.</w:t>
+      </w:r>
+      <w:r>
+        <w:rPr>
+          <w:rFonts w:ascii="Segoe UI" w:hAnsi="Segoe UI" w:cs="Segoe UI"/>
+          <w:color w:val="000000" w:themeColor="text1"/>
+          <w:sz w:val="21"/>
+          <w:szCs w:val="21"/>
+        </w:rPr>
+        <w:t xml:space="preserve"> Input shape is 28, 28 and flattening.</w:t>
+      </w:r>
+      <w:r>
+        <w:rPr>
+          <w:rFonts w:ascii="Segoe UI" w:hAnsi="Segoe UI" w:cs="Segoe UI"/>
+          <w:color w:val="000000" w:themeColor="text1"/>
+          <w:sz w:val="21"/>
+          <w:szCs w:val="21"/>
+        </w:rPr>
+        <w:t xml:space="preserve"> It means that adding them one after another, making it one long line</w:t>
+      </w:r>
+      <w:r>
+        <w:rPr>
+          <w:rFonts w:ascii="Segoe UI" w:hAnsi="Segoe UI" w:cs="Segoe UI"/>
+          <w:color w:val="000000" w:themeColor="text1"/>
+          <w:sz w:val="21"/>
+          <w:szCs w:val="21"/>
+        </w:rPr>
+        <w:t xml:space="preserve"> and that is the number of inputs.</w:t>
+      </w:r>
+      <w:r>
+        <w:rPr>
+          <w:rFonts w:ascii="Segoe UI" w:hAnsi="Segoe UI" w:cs="Segoe UI"/>
+          <w:color w:val="000000" w:themeColor="text1"/>
+          <w:sz w:val="21"/>
+          <w:szCs w:val="21"/>
+        </w:rPr>
+        <w:t xml:space="preserve"> The next line or third line we are creating actually the next two lines are creating hidden layers. Hidden layers or cold dense layers, they are connected with everything that is before them or after them in a dense way.</w:t>
+      </w:r>
+      <w:r>
+        <w:rPr>
+          <w:rFonts w:ascii="Segoe UI" w:hAnsi="Segoe UI" w:cs="Segoe UI"/>
+          <w:color w:val="000000" w:themeColor="text1"/>
+          <w:sz w:val="21"/>
+          <w:szCs w:val="21"/>
+        </w:rPr>
+        <w:t xml:space="preserve"> Dense means every neuron is connected to every other </w:t>
+      </w:r>
+      <w:r>
+        <w:rPr>
+          <w:rFonts w:ascii="Segoe UI" w:hAnsi="Segoe UI" w:cs="Segoe UI"/>
+          <w:color w:val="000000" w:themeColor="text1"/>
+          <w:sz w:val="21"/>
+          <w:szCs w:val="21"/>
+        </w:rPr>
+        <w:t>neuron</w:t>
+      </w:r>
+      <w:r>
+        <w:rPr>
+          <w:rFonts w:ascii="Segoe UI" w:hAnsi="Segoe UI" w:cs="Segoe UI"/>
+          <w:color w:val="000000" w:themeColor="text1"/>
+          <w:sz w:val="21"/>
+          <w:szCs w:val="21"/>
+        </w:rPr>
+        <w:t>.</w:t>
+      </w:r>
+      <w:r>
+        <w:rPr>
+          <w:rFonts w:ascii="Segoe UI" w:hAnsi="Segoe UI" w:cs="Segoe UI"/>
+          <w:color w:val="000000" w:themeColor="text1"/>
+          <w:sz w:val="21"/>
+          <w:szCs w:val="21"/>
+        </w:rPr>
+        <w:t xml:space="preserve"> For the first hidden layer, I have a 300 neuron layer and I’m going to keep the activation very low because the building blocks of neural networks values is one of the best ones that we can.</w:t>
+      </w:r>
+      <w:r>
+        <w:rPr>
+          <w:rFonts w:ascii="Segoe UI" w:hAnsi="Segoe UI" w:cs="Segoe UI"/>
+          <w:color w:val="000000" w:themeColor="text1"/>
+          <w:sz w:val="21"/>
+          <w:szCs w:val="21"/>
+        </w:rPr>
+        <w:t xml:space="preserve"> For the second hidden layer, we have 100 neurons and we are setting the activation to be with “</w:t>
+      </w:r>
+      <w:r>
+        <w:rPr>
+          <w:rFonts w:ascii="Segoe UI" w:hAnsi="Segoe UI" w:cs="Segoe UI"/>
+          <w:b/>
+          <w:bCs/>
+          <w:color w:val="FF0000"/>
+          <w:sz w:val="21"/>
+          <w:szCs w:val="21"/>
+        </w:rPr>
+        <w:t>relu</w:t>
+      </w:r>
+      <w:r>
+        <w:rPr>
+          <w:rFonts w:ascii="Segoe UI" w:hAnsi="Segoe UI" w:cs="Segoe UI"/>
+          <w:color w:val="000000" w:themeColor="text1"/>
+          <w:sz w:val="21"/>
+          <w:szCs w:val="21"/>
+        </w:rPr>
+        <w:t>”.</w:t>
+      </w:r>
+      <w:r>
+        <w:rPr>
+          <w:rFonts w:ascii="Segoe UI" w:hAnsi="Segoe UI" w:cs="Segoe UI"/>
+          <w:color w:val="000000" w:themeColor="text1"/>
+          <w:sz w:val="21"/>
+          <w:szCs w:val="21"/>
+        </w:rPr>
+        <w:t xml:space="preserve"> And the last layer is an output layer.</w:t>
+      </w:r>
+      <w:r>
+        <w:rPr>
+          <w:rFonts w:ascii="Segoe UI" w:hAnsi="Segoe UI" w:cs="Segoe UI"/>
+          <w:color w:val="000000" w:themeColor="text1"/>
+          <w:sz w:val="21"/>
+          <w:szCs w:val="21"/>
+        </w:rPr>
+        <w:t xml:space="preserve"> We have 10 output neurons. Why is that? It’s because there are 10 classes and we want to classify our images, the input images into 10 different classes.</w:t>
+      </w:r>
+      <w:r>
+        <w:rPr>
+          <w:rFonts w:ascii="Segoe UI" w:hAnsi="Segoe UI" w:cs="Segoe UI"/>
+          <w:color w:val="000000" w:themeColor="text1"/>
+          <w:sz w:val="21"/>
+          <w:szCs w:val="21"/>
+        </w:rPr>
+        <w:t xml:space="preserve"> So that it starts from 0 to </w:t>
+      </w:r>
+      <w:r>
+        <w:rPr>
+          <w:rFonts w:ascii="Segoe UI" w:hAnsi="Segoe UI" w:cs="Segoe UI"/>
+          <w:color w:val="000000" w:themeColor="text1"/>
+          <w:sz w:val="21"/>
+          <w:szCs w:val="21"/>
+        </w:rPr>
+        <w:t>all the way to 9.</w:t>
+      </w:r>
+      <w:r>
+        <w:rPr>
+          <w:rFonts w:ascii="Segoe UI" w:hAnsi="Segoe UI" w:cs="Segoe UI"/>
+          <w:color w:val="000000" w:themeColor="text1"/>
+          <w:sz w:val="21"/>
+          <w:szCs w:val="21"/>
+        </w:rPr>
+        <w:t xml:space="preserve"> And that makes 10 different classes.</w:t>
+      </w:r>
+      <w:r>
+        <w:rPr>
+          <w:rFonts w:ascii="Segoe UI" w:hAnsi="Segoe UI" w:cs="Segoe UI"/>
+          <w:color w:val="000000" w:themeColor="text1"/>
+          <w:sz w:val="21"/>
+          <w:szCs w:val="21"/>
+        </w:rPr>
+        <w:t xml:space="preserve"> And we want our model to make a prediction for each of these classes.</w:t>
+      </w:r>
+      <w:r>
+        <w:rPr>
+          <w:rFonts w:ascii="Segoe UI" w:hAnsi="Segoe UI" w:cs="Segoe UI"/>
+          <w:color w:val="000000" w:themeColor="text1"/>
+          <w:sz w:val="21"/>
+          <w:szCs w:val="21"/>
+        </w:rPr>
+        <w:t xml:space="preserve"> So, every time they give it, an image is going to tell us how likely it is that it says 0</w:t>
+      </w:r>
+      <w:r>
+        <w:rPr>
+          <w:rFonts w:ascii="Segoe UI" w:hAnsi="Segoe UI" w:cs="Segoe UI"/>
+          <w:color w:val="000000" w:themeColor="text1"/>
+          <w:sz w:val="21"/>
+          <w:szCs w:val="21"/>
+        </w:rPr>
+        <w:t xml:space="preserve"> and </w:t>
+      </w:r>
+      <w:r>
+        <w:rPr>
+          <w:rFonts w:ascii="Segoe UI" w:hAnsi="Segoe UI" w:cs="Segoe UI"/>
+          <w:color w:val="000000" w:themeColor="text1"/>
+          <w:sz w:val="21"/>
+          <w:szCs w:val="21"/>
+        </w:rPr>
+        <w:t xml:space="preserve">how likely it is that it says </w:t>
+      </w:r>
+      <w:r>
+        <w:rPr>
+          <w:rFonts w:ascii="Segoe UI" w:hAnsi="Segoe UI" w:cs="Segoe UI"/>
+          <w:color w:val="000000" w:themeColor="text1"/>
+          <w:sz w:val="21"/>
+          <w:szCs w:val="21"/>
+        </w:rPr>
+        <w:t>1.</w:t>
+      </w:r>
+      <w:r>
+        <w:rPr>
+          <w:rFonts w:ascii="Segoe UI" w:hAnsi="Segoe UI" w:cs="Segoe UI"/>
+          <w:color w:val="000000" w:themeColor="text1"/>
+          <w:sz w:val="21"/>
+          <w:szCs w:val="21"/>
+        </w:rPr>
+        <w:t xml:space="preserve"> And so on and so forth and also </w:t>
+      </w:r>
+      <w:r>
+        <w:rPr>
+          <w:rFonts w:ascii="Segoe UI" w:hAnsi="Segoe UI" w:cs="Segoe UI"/>
+          <w:color w:val="000000" w:themeColor="text1"/>
+          <w:sz w:val="21"/>
+          <w:szCs w:val="21"/>
+        </w:rPr>
+        <w:t>how likely it is that it</w:t>
+      </w:r>
+      <w:r>
+        <w:rPr>
+          <w:rFonts w:ascii="Segoe UI" w:hAnsi="Segoe UI" w:cs="Segoe UI"/>
+          <w:color w:val="000000" w:themeColor="text1"/>
+          <w:sz w:val="21"/>
+          <w:szCs w:val="21"/>
+        </w:rPr>
+        <w:t>’s 9 and at the end we will have the possibilities of which number this image is.</w:t>
+      </w:r>
+      <w:r>
+        <w:rPr>
+          <w:rFonts w:ascii="Segoe UI" w:hAnsi="Segoe UI" w:cs="Segoe UI"/>
+          <w:color w:val="000000" w:themeColor="text1"/>
+          <w:sz w:val="21"/>
+          <w:szCs w:val="21"/>
+        </w:rPr>
+        <w:t xml:space="preserve"> We are using </w:t>
+      </w:r>
+      <w:r>
+        <w:rPr>
+          <w:rFonts w:ascii="Segoe UI" w:hAnsi="Segoe UI" w:cs="Segoe UI"/>
+          <w:color w:val="000000" w:themeColor="text1"/>
+          <w:sz w:val="21"/>
+          <w:szCs w:val="21"/>
+        </w:rPr>
+        <w:t>S</w:t>
+      </w:r>
+      <w:r>
+        <w:rPr>
+          <w:rFonts w:ascii="Segoe UI" w:hAnsi="Segoe UI" w:cs="Segoe UI"/>
+          <w:color w:val="000000" w:themeColor="text1"/>
+          <w:sz w:val="21"/>
+          <w:szCs w:val="21"/>
+        </w:rPr>
+        <w:t>oftmax. It looks like, it goes from 0 to 1.</w:t>
+      </w:r>
+      <w:r>
+        <w:rPr>
+          <w:rFonts w:ascii="Segoe UI" w:hAnsi="Segoe UI" w:cs="Segoe UI"/>
+          <w:color w:val="000000" w:themeColor="text1"/>
+          <w:sz w:val="21"/>
+          <w:szCs w:val="21"/>
+        </w:rPr>
+        <w:t xml:space="preserve"> It is basically similar to sigmoid.</w:t>
+      </w:r>
+      <w:r>
+        <w:rPr>
+          <w:rFonts w:ascii="Segoe UI" w:hAnsi="Segoe UI" w:cs="Segoe UI"/>
+          <w:color w:val="000000" w:themeColor="text1"/>
+          <w:sz w:val="21"/>
+          <w:szCs w:val="21"/>
+        </w:rPr>
+        <w:t xml:space="preserve"> We are using </w:t>
+      </w:r>
+      <w:r>
+        <w:rPr>
+          <w:rFonts w:ascii="Segoe UI" w:hAnsi="Segoe UI" w:cs="Segoe UI"/>
+          <w:color w:val="000000" w:themeColor="text1"/>
+          <w:sz w:val="21"/>
+          <w:szCs w:val="21"/>
+        </w:rPr>
+        <w:t>S</w:t>
+      </w:r>
+      <w:r>
+        <w:rPr>
+          <w:rFonts w:ascii="Segoe UI" w:hAnsi="Segoe UI" w:cs="Segoe UI"/>
+          <w:color w:val="000000" w:themeColor="text1"/>
+          <w:sz w:val="21"/>
+          <w:szCs w:val="21"/>
+        </w:rPr>
+        <w:t>oftmax not sigmoid because in this MNIST dataset, the problem specifically the classes are not related to each other, so they cannot one image can not be half, one and half the other.</w:t>
+      </w:r>
+      <w:r>
+        <w:rPr>
+          <w:rFonts w:ascii="Segoe UI" w:hAnsi="Segoe UI" w:cs="Segoe UI"/>
+          <w:color w:val="000000" w:themeColor="text1"/>
+          <w:sz w:val="21"/>
+          <w:szCs w:val="21"/>
+        </w:rPr>
+        <w:t xml:space="preserve"> They are completely independent.</w:t>
+      </w:r>
+      <w:r>
+        <w:rPr>
+          <w:rFonts w:ascii="Segoe UI" w:hAnsi="Segoe UI" w:cs="Segoe UI"/>
+          <w:color w:val="000000" w:themeColor="text1"/>
+          <w:sz w:val="21"/>
+          <w:szCs w:val="21"/>
+        </w:rPr>
+        <w:t xml:space="preserve"> And sigmoid creates possibility that creates probabilities</w:t>
+      </w:r>
+      <w:r>
+        <w:rPr>
+          <w:rFonts w:ascii="Segoe UI" w:hAnsi="Segoe UI" w:cs="Segoe UI"/>
+          <w:color w:val="000000" w:themeColor="text1"/>
+          <w:sz w:val="21"/>
+          <w:szCs w:val="21"/>
+        </w:rPr>
+        <w:t xml:space="preserve"> that are independent to each other.</w:t>
+      </w:r>
+      <w:r>
+        <w:rPr>
+          <w:rFonts w:ascii="Segoe UI" w:hAnsi="Segoe UI" w:cs="Segoe UI"/>
+          <w:color w:val="000000" w:themeColor="text1"/>
+          <w:sz w:val="21"/>
+          <w:szCs w:val="21"/>
+        </w:rPr>
+        <w:t xml:space="preserve"> Whereas for Softmax all the possibilities of summation of all the possibilities and lead to 1.</w:t>
+      </w:r>
+      <w:r>
+        <w:rPr>
+          <w:rFonts w:ascii="Segoe UI" w:hAnsi="Segoe UI" w:cs="Segoe UI"/>
+          <w:color w:val="000000" w:themeColor="text1"/>
+          <w:sz w:val="21"/>
+          <w:szCs w:val="21"/>
+        </w:rPr>
+        <w:t xml:space="preserve"> So, </w:t>
+      </w:r>
+      <w:r>
+        <w:rPr>
+          <w:rFonts w:ascii="Segoe UI" w:hAnsi="Segoe UI" w:cs="Segoe UI"/>
+          <w:color w:val="000000" w:themeColor="text1"/>
+          <w:sz w:val="21"/>
+          <w:szCs w:val="21"/>
+        </w:rPr>
+        <w:lastRenderedPageBreak/>
+        <w:t>they sum to 1.</w:t>
+      </w:r>
+    </w:p>
+    <w:p>
+      <w:pPr>
+        <w:spacing w:line="240" w:lineRule="auto"/>
+        <w:rPr>
+          <w:rFonts w:ascii="Segoe UI" w:hAnsi="Segoe UI" w:cs="Segoe UI"/>
+          <w:color w:val="000000" w:themeColor="text1"/>
+          <w:sz w:val="21"/>
+          <w:szCs w:val="21"/>
+        </w:rPr>
+      </w:pPr>
+      <w:r>
+        <w:rPr>
+          <w:rFonts w:ascii="Segoe UI" w:hAnsi="Segoe UI" w:cs="Segoe UI"/>
+          <w:noProof/>
+          <w:color w:val="000000" w:themeColor="text1"/>
+          <w:sz w:val="21"/>
+          <w:szCs w:val="21"/>
+        </w:rPr>
+        <w:drawing>
+          <wp:inline distT="0" distB="0" distL="0" distR="0" wp14:anchorId="5BB02329" wp14:editId="6EFF839A">
+            <wp:extent cx="6189345" cy="1507490"/>
+            <wp:effectExtent l="0" t="0" r="0" b="0"/>
+            <wp:docPr id="9" name="Picture 9"/>
+            <wp:cNvGraphicFramePr>
+              <a:graphicFrameLocks xmlns:a="http://schemas.openxmlformats.org/drawingml/2006/main" noChangeAspect="1"/>
+            </wp:cNvGraphicFramePr>
+            <a:graphic xmlns:a="http://schemas.openxmlformats.org/drawingml/2006/main">
+              <a:graphicData uri="http://schemas.openxmlformats.org/drawingml/2006/picture">
+                <pic:pic xmlns:pic="http://schemas.openxmlformats.org/drawingml/2006/picture">
+                  <pic:nvPicPr>
+                    <pic:cNvPr id="9" name="Picture 9"/>
+                    <pic:cNvPicPr/>
+                  </pic:nvPicPr>
+                  <pic:blipFill>
+                    <a:blip r:embed="rId17">
+                      <a:extLst>
+                        <a:ext uri="{28A0092B-C50C-407E-A947-70E740481C1C}">
+                          <a14:useLocalDpi xmlns:a14="http://schemas.microsoft.com/office/drawing/2010/main" val="0"/>
+                        </a:ext>
+                      </a:extLst>
+                    </a:blip>
+                    <a:stretch>
+                      <a:fillRect/>
+                    </a:stretch>
+                  </pic:blipFill>
+                  <pic:spPr>
+                    <a:xfrm>
+                      <a:off x="0" y="0"/>
+                      <a:ext cx="6189345" cy="1507490"/>
+                    </a:xfrm>
+                    <a:prstGeom prst="rect">
+                      <a:avLst/>
+                    </a:prstGeom>
+                  </pic:spPr>
+                </pic:pic>
+              </a:graphicData>
+            </a:graphic>
+          </wp:inline>
+        </w:drawing>
+      </w:r>
+    </w:p>
+    <w:p>
+      <w:pPr>
+        <w:spacing w:line="240" w:lineRule="auto"/>
+        <w:rPr>
+          <w:rFonts w:ascii="Segoe UI" w:hAnsi="Segoe UI" w:cs="Segoe UI"/>
+          <w:color w:val="000000" w:themeColor="text1"/>
+          <w:sz w:val="21"/>
+          <w:szCs w:val="21"/>
+        </w:rPr>
+      </w:pPr>
+    </w:p>
+    <w:p>
+      <w:pPr>
+        <w:spacing w:line="240" w:lineRule="auto"/>
+        <w:rPr>
+          <w:rFonts w:ascii="Segoe UI" w:hAnsi="Segoe UI" w:cs="Segoe UI"/>
+          <w:color w:val="000000" w:themeColor="text1"/>
+          <w:sz w:val="21"/>
+          <w:szCs w:val="21"/>
+        </w:rPr>
+      </w:pPr>
+      <w:r>
+        <w:rPr>
+          <w:rFonts w:ascii="Segoe UI" w:hAnsi="Segoe UI" w:cs="Segoe UI"/>
+          <w:color w:val="000000" w:themeColor="text1"/>
+          <w:sz w:val="21"/>
+          <w:szCs w:val="21"/>
+        </w:rPr>
+        <w:t xml:space="preserve"> Once we build our model, look for the summary.</w:t>
+      </w:r>
+      <w:r>
+        <w:rPr>
+          <w:rFonts w:ascii="Segoe UI" w:hAnsi="Segoe UI" w:cs="Segoe UI"/>
+          <w:color w:val="000000" w:themeColor="text1"/>
+          <w:sz w:val="21"/>
+          <w:szCs w:val="21"/>
+        </w:rPr>
+        <w:t xml:space="preserve"> So this little function summary() that tells us what our model looks like.</w:t>
+      </w:r>
+      <w:r>
+        <w:rPr>
+          <w:rFonts w:ascii="Segoe UI" w:hAnsi="Segoe UI" w:cs="Segoe UI"/>
+          <w:color w:val="000000" w:themeColor="text1"/>
+          <w:sz w:val="21"/>
+          <w:szCs w:val="21"/>
+        </w:rPr>
+        <w:t xml:space="preserve"> The flattened layer, the input layer has</w:t>
+      </w:r>
+      <w:r>
+        <w:rPr>
+          <w:rFonts w:ascii="Segoe UI" w:hAnsi="Segoe UI" w:cs="Segoe UI"/>
+          <w:color w:val="000000" w:themeColor="text1"/>
+          <w:sz w:val="21"/>
+          <w:szCs w:val="21"/>
+        </w:rPr>
+        <w:t xml:space="preserve"> 784</w:t>
+      </w:r>
+      <w:r>
+        <w:rPr>
+          <w:rFonts w:ascii="Segoe UI" w:hAnsi="Segoe UI" w:cs="Segoe UI"/>
+          <w:color w:val="000000" w:themeColor="text1"/>
+          <w:sz w:val="21"/>
+          <w:szCs w:val="21"/>
+        </w:rPr>
+        <w:t xml:space="preserve"> neurons.</w:t>
+      </w:r>
+      <w:r>
+        <w:rPr>
+          <w:rFonts w:ascii="Segoe UI" w:hAnsi="Segoe UI" w:cs="Segoe UI"/>
+          <w:color w:val="000000" w:themeColor="text1"/>
+          <w:sz w:val="21"/>
+          <w:szCs w:val="21"/>
+        </w:rPr>
+        <w:t xml:space="preserve"> Dense has 300 neurons. The first hidden layer, the dense too.</w:t>
+      </w:r>
+      <w:r>
+        <w:rPr>
+          <w:rFonts w:ascii="Segoe UI" w:hAnsi="Segoe UI" w:cs="Segoe UI"/>
+          <w:color w:val="000000" w:themeColor="text1"/>
+          <w:sz w:val="21"/>
+          <w:szCs w:val="21"/>
+        </w:rPr>
+        <w:t xml:space="preserve"> First hidden has 300, second has 100 and output layer has 10 neurons.</w:t>
+      </w:r>
+    </w:p>
+    <w:p>
+      <w:pPr>
+        <w:spacing w:line="240" w:lineRule="auto"/>
+        <w:rPr>
+          <w:rFonts w:ascii="Segoe UI" w:hAnsi="Segoe UI" w:cs="Segoe UI"/>
+          <w:color w:val="000000" w:themeColor="text1"/>
+          <w:sz w:val="21"/>
+          <w:szCs w:val="21"/>
+        </w:rPr>
+      </w:pPr>
+      <w:r>
+        <w:rPr>
+          <w:rFonts w:ascii="Segoe UI" w:hAnsi="Segoe UI" w:cs="Segoe UI"/>
+          <w:noProof/>
+          <w:color w:val="000000" w:themeColor="text1"/>
+          <w:sz w:val="21"/>
+          <w:szCs w:val="21"/>
+        </w:rPr>
+        <w:drawing>
+          <wp:inline distT="0" distB="0" distL="0" distR="0" wp14:anchorId="5C9AD84C" wp14:editId="6689AFC8">
+            <wp:extent cx="6189345" cy="2642235"/>
+            <wp:effectExtent l="0" t="0" r="0" b="0"/>
+            <wp:docPr id="10" name="Picture 10"/>
+            <wp:cNvGraphicFramePr>
+              <a:graphicFrameLocks xmlns:a="http://schemas.openxmlformats.org/drawingml/2006/main" noChangeAspect="1"/>
+            </wp:cNvGraphicFramePr>
+            <a:graphic xmlns:a="http://schemas.openxmlformats.org/drawingml/2006/main">
+              <a:graphicData uri="http://schemas.openxmlformats.org/drawingml/2006/picture">
+                <pic:pic xmlns:pic="http://schemas.openxmlformats.org/drawingml/2006/picture">
+                  <pic:nvPicPr>
+                    <pic:cNvPr id="10" name="Picture 10"/>
+                    <pic:cNvPicPr/>
+                  </pic:nvPicPr>
+                  <pic:blipFill>
+                    <a:blip r:embed="rId18">
+                      <a:extLst>
+                        <a:ext uri="{28A0092B-C50C-407E-A947-70E740481C1C}">
+                          <a14:useLocalDpi xmlns:a14="http://schemas.microsoft.com/office/drawing/2010/main" val="0"/>
+                        </a:ext>
+                      </a:extLst>
+                    </a:blip>
+                    <a:stretch>
+                      <a:fillRect/>
+                    </a:stretch>
+                  </pic:blipFill>
+                  <pic:spPr>
+                    <a:xfrm>
+                      <a:off x="0" y="0"/>
+                      <a:ext cx="6189345" cy="2642235"/>
+                    </a:xfrm>
+                    <a:prstGeom prst="rect">
+                      <a:avLst/>
+                    </a:prstGeom>
+                  </pic:spPr>
+                </pic:pic>
+              </a:graphicData>
+            </a:graphic>
+          </wp:inline>
+        </w:drawing>
+      </w:r>
+    </w:p>
+    <w:p>
+      <w:pPr>
+        <w:spacing w:line="240" w:lineRule="auto"/>
+        <w:rPr>
+          <w:rFonts w:ascii="Segoe UI" w:hAnsi="Segoe UI" w:cs="Segoe UI"/>
+          <w:color w:val="000000" w:themeColor="text1"/>
+          <w:sz w:val="21"/>
+          <w:szCs w:val="21"/>
+        </w:rPr>
+      </w:pPr>
+    </w:p>
+    <w:p>
+      <w:pPr>
+        <w:spacing w:line="240" w:lineRule="auto"/>
+        <w:rPr>
+          <w:rFonts w:ascii="Segoe UI" w:hAnsi="Segoe UI" w:cs="Segoe UI"/>
+          <w:color w:val="000000" w:themeColor="text1"/>
+          <w:sz w:val="21"/>
+          <w:szCs w:val="21"/>
+        </w:rPr>
+      </w:pPr>
+      <w:r>
+        <w:rPr>
+          <w:rFonts w:ascii="Segoe UI" w:hAnsi="Segoe UI" w:cs="Segoe UI"/>
+          <w:color w:val="000000" w:themeColor="text1"/>
+          <w:sz w:val="21"/>
+          <w:szCs w:val="21"/>
+        </w:rPr>
+        <w:t>Every connection between two neurons, we have the weights and for every neuron itself we had the bias.</w:t>
+      </w:r>
+      <w:r>
+        <w:rPr>
+          <w:rFonts w:ascii="Segoe UI" w:hAnsi="Segoe UI" w:cs="Segoe UI"/>
+          <w:color w:val="000000" w:themeColor="text1"/>
+          <w:sz w:val="21"/>
+          <w:szCs w:val="21"/>
+        </w:rPr>
+        <w:t xml:space="preserve"> </w:t>
+      </w:r>
+      <w:r>
+        <w:rPr>
+          <w:rFonts w:ascii="Segoe UI" w:hAnsi="Segoe UI" w:cs="Segoe UI"/>
+          <w:color w:val="000000" w:themeColor="text1"/>
+          <w:sz w:val="21"/>
+          <w:szCs w:val="21"/>
+        </w:rPr>
+        <w:t>So,</w:t>
+      </w:r>
+      <w:r>
+        <w:rPr>
+          <w:rFonts w:ascii="Segoe UI" w:hAnsi="Segoe UI" w:cs="Segoe UI"/>
+          <w:color w:val="000000" w:themeColor="text1"/>
+          <w:sz w:val="21"/>
+          <w:szCs w:val="21"/>
+        </w:rPr>
+        <w:t xml:space="preserve"> in total we have lot of parameters </w:t>
+      </w:r>
+      <w:r>
+        <w:rPr>
+          <w:rFonts w:ascii="Segoe UI" w:hAnsi="Segoe UI" w:cs="Segoe UI"/>
+          <w:color w:val="000000" w:themeColor="text1"/>
+          <w:sz w:val="21"/>
+          <w:szCs w:val="21"/>
+        </w:rPr>
+        <w:t>i.e.,</w:t>
+      </w:r>
+      <w:r>
+        <w:rPr>
+          <w:rFonts w:ascii="Segoe UI" w:hAnsi="Segoe UI" w:cs="Segoe UI"/>
+          <w:color w:val="000000" w:themeColor="text1"/>
+          <w:sz w:val="21"/>
+          <w:szCs w:val="21"/>
+        </w:rPr>
+        <w:t xml:space="preserve"> 235500 and our model is updating the weights and biases to give us the best </w:t>
+      </w:r>
+      <w:r>
+        <w:rPr>
+          <w:rFonts w:ascii="Segoe UI" w:hAnsi="Segoe UI" w:cs="Segoe UI"/>
+          <w:color w:val="000000" w:themeColor="text1"/>
+          <w:sz w:val="21"/>
+          <w:szCs w:val="21"/>
+        </w:rPr>
+        <w:t>security</w:t>
+      </w:r>
+      <w:r>
+        <w:rPr>
+          <w:rFonts w:ascii="Segoe UI" w:hAnsi="Segoe UI" w:cs="Segoe UI"/>
+          <w:color w:val="000000" w:themeColor="text1"/>
+          <w:sz w:val="21"/>
+          <w:szCs w:val="21"/>
+        </w:rPr>
+        <w:t xml:space="preserve"> possible.</w:t>
+      </w:r>
+    </w:p>
+    <w:p>
+      <w:pPr>
+        <w:spacing w:line="240" w:lineRule="auto"/>
+        <w:rPr>
+          <w:rFonts w:ascii="Segoe UI" w:hAnsi="Segoe UI" w:cs="Segoe UI"/>
+          <w:color w:val="000000" w:themeColor="text1"/>
+          <w:sz w:val="21"/>
+          <w:szCs w:val="21"/>
+        </w:rPr>
+      </w:pPr>
+    </w:p>
+    <w:p>
+      <w:pPr>
+        <w:spacing w:line="240" w:lineRule="auto"/>
+        <w:rPr>
+          <w:rFonts w:ascii="Segoe UI" w:hAnsi="Segoe UI" w:cs="Segoe UI"/>
+          <w:color w:val="000000" w:themeColor="text1"/>
+          <w:sz w:val="21"/>
+          <w:szCs w:val="21"/>
+        </w:rPr>
+      </w:pPr>
     </w:p>
     <w:p>
       <w:pPr>
@@ -1823,8 +2885,8 @@
       </w:pPr>
     </w:p>
     <w:sectPr>
-      <w:headerReference w:type="default" r:id="rId15"/>
-      <w:footerReference w:type="default" r:id="rId16"/>
+      <w:headerReference w:type="default" r:id="rId19"/>
+      <w:footerReference w:type="default" r:id="rId20"/>
       <w:pgSz w:w="11907" w:h="16839" w:code="9"/>
       <w:pgMar w:top="1440" w:right="1080" w:bottom="1440" w:left="1080" w:header="720" w:footer="720" w:gutter="0"/>
       <w:pgBorders w:offsetFrom="page">
@@ -1910,7 +2972,7 @@
           <v:stroke joinstyle="miter"/>
           <v:path gradientshapeok="t" o:connecttype="rect"/>
         </v:shapetype>
-        <v:shape id="Text Box 56" o:spid="_x0000_s1026" type="#_x0000_t202" style="position:absolute;left:0;text-align:left;margin-left:3199.6pt;margin-top:0;width:118.8pt;height:31.15pt;z-index:251659264;visibility:visible;mso-position-horizontal:right;mso-position-horizontal-relative:margin;mso-position-vertical:top;mso-position-vertical-relative:bottom-margin-area;mso-width-relative:margin;mso-height-relative:margin" o:gfxdata="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" filled="f" stroked="f" strokeweight=".5pt">
+        <v:shape id="Text Box 56" o:spid="_x0000_s1026" type="#_x0000_t202" style="position:absolute;left:0;text-align:left;margin-left:3267.2pt;margin-top:0;width:118.8pt;height:31.15pt;z-index:251659264;visibility:visible;mso-position-horizontal:right;mso-position-horizontal-relative:margin;mso-position-vertical:top;mso-position-vertical-relative:bottom-margin-area;mso-width-relative:margin;mso-height-relative:margin" o:gfxdata="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" filled="f" stroked="f" strokeweight=".5pt">
           <v:textbox style="mso-fit-shape-to-text:t">
             <w:txbxContent>
               <w:p>

</xml_diff>

<commit_message>
compile and fit model
</commit_message>
<xml_diff>
--- a/mnist dataset.docx
+++ b/mnist dataset.docx
@@ -1143,27 +1143,7 @@
           <w:szCs w:val="21"/>
         </w:rPr>
         <w:lastRenderedPageBreak/>
-        <w:t xml:space="preserve">Load data from </w:t>
-      </w:r>
-      <w:proofErr w:type="spellStart"/>
-      <w:r>
-        <w:rPr>
-          <w:rFonts w:ascii="Segoe UI" w:hAnsi="Segoe UI" w:cs="Segoe UI"/>
-          <w:color w:val="000000" w:themeColor="text1"/>
-          <w:sz w:val="21"/>
-          <w:szCs w:val="21"/>
-        </w:rPr>
-        <w:t>keras</w:t>
-      </w:r>
-      <w:proofErr w:type="spellEnd"/>
-      <w:r>
-        <w:rPr>
-          <w:rFonts w:ascii="Segoe UI" w:hAnsi="Segoe UI" w:cs="Segoe UI"/>
-          <w:color w:val="000000" w:themeColor="text1"/>
-          <w:sz w:val="21"/>
-          <w:szCs w:val="21"/>
-        </w:rPr>
-        <w:t>:</w:t>
+        <w:t>Load data from keras:</w:t>
       </w:r>
     </w:p>
     <w:p>
@@ -2839,6 +2819,332 @@
           <w:szCs w:val="21"/>
         </w:rPr>
       </w:pPr>
+      <w:r>
+        <w:rPr>
+          <w:rFonts w:ascii="Segoe UI" w:hAnsi="Segoe UI" w:cs="Segoe UI"/>
+          <w:b/>
+          <w:bCs/>
+          <w:color w:val="000000" w:themeColor="text1"/>
+          <w:sz w:val="21"/>
+          <w:szCs w:val="21"/>
+        </w:rPr>
+        <w:t>Compile the model</w:t>
+      </w:r>
+      <w:r>
+        <w:rPr>
+          <w:rFonts w:ascii="Segoe UI" w:hAnsi="Segoe UI" w:cs="Segoe UI"/>
+          <w:color w:val="000000" w:themeColor="text1"/>
+          <w:sz w:val="21"/>
+          <w:szCs w:val="21"/>
+        </w:rPr>
+        <w:t>:</w:t>
+      </w:r>
+    </w:p>
+    <w:p>
+      <w:pPr>
+        <w:spacing w:line="240" w:lineRule="auto"/>
+        <w:rPr>
+          <w:rFonts w:ascii="Segoe UI" w:hAnsi="Segoe UI" w:cs="Segoe UI"/>
+          <w:color w:val="000000" w:themeColor="text1"/>
+          <w:sz w:val="21"/>
+          <w:szCs w:val="21"/>
+        </w:rPr>
+      </w:pPr>
+      <w:r>
+        <w:rPr>
+          <w:rFonts w:ascii="Segoe UI" w:hAnsi="Segoe UI" w:cs="Segoe UI"/>
+          <w:color w:val="000000" w:themeColor="text1"/>
+          <w:sz w:val="21"/>
+          <w:szCs w:val="21"/>
+        </w:rPr>
+        <w:t>Here, we are doing some hyper parameters and hyper parameters are things that we have to set ourself beforehand. For example, for loss, we are using sparse categorical cross entropy. And that means that is this thing sparse categorical cross entropy is how we are going to measure how good our model is doing.</w:t>
+      </w:r>
+    </w:p>
+    <w:p>
+      <w:pPr>
+        <w:spacing w:line="240" w:lineRule="auto"/>
+        <w:rPr>
+          <w:rFonts w:ascii="Segoe UI" w:hAnsi="Segoe UI" w:cs="Segoe UI"/>
+          <w:color w:val="000000" w:themeColor="text1"/>
+          <w:sz w:val="21"/>
+          <w:szCs w:val="21"/>
+        </w:rPr>
+      </w:pPr>
+      <w:r>
+        <w:rPr>
+          <w:rFonts w:ascii="Segoe UI" w:hAnsi="Segoe UI" w:cs="Segoe UI"/>
+          <w:color w:val="000000" w:themeColor="text1"/>
+          <w:sz w:val="21"/>
+          <w:szCs w:val="21"/>
+        </w:rPr>
+        <w:t>According to the Keras documentation of SparseCategoricalCrossentropy class, this crossentropy loss function is used when there are two or more label classes. And that’s why we are using this crossentropy.</w:t>
+      </w:r>
+      <w:r>
+        <w:rPr>
+          <w:rFonts w:ascii="Segoe UI" w:hAnsi="Segoe UI" w:cs="Segoe UI"/>
+          <w:color w:val="000000" w:themeColor="text1"/>
+          <w:sz w:val="21"/>
+          <w:szCs w:val="21"/>
+        </w:rPr>
+        <w:t xml:space="preserve"> As a</w:t>
+      </w:r>
+      <w:r>
+        <w:rPr>
+          <w:rFonts w:ascii="Segoe UI" w:hAnsi="Segoe UI" w:cs="Segoe UI"/>
+          <w:color w:val="000000" w:themeColor="text1"/>
+          <w:sz w:val="21"/>
+          <w:szCs w:val="21"/>
+        </w:rPr>
+        <w:t>n</w:t>
+      </w:r>
+      <w:r>
+        <w:rPr>
+          <w:rFonts w:ascii="Segoe UI" w:hAnsi="Segoe UI" w:cs="Segoe UI"/>
+          <w:color w:val="000000" w:themeColor="text1"/>
+          <w:sz w:val="21"/>
+          <w:szCs w:val="21"/>
+        </w:rPr>
+        <w:t xml:space="preserve"> optimizer, we are using a </w:t>
+      </w:r>
+      <w:r>
+        <w:rPr>
+          <w:rFonts w:ascii="Segoe UI" w:hAnsi="Segoe UI" w:cs="Segoe UI"/>
+          <w:b/>
+          <w:bCs/>
+          <w:color w:val="000000" w:themeColor="text1"/>
+          <w:sz w:val="21"/>
+          <w:szCs w:val="21"/>
+        </w:rPr>
+        <w:t>Stochastic Gradient Descent</w:t>
+      </w:r>
+      <w:r>
+        <w:rPr>
+          <w:rFonts w:ascii="Segoe UI" w:hAnsi="Segoe UI" w:cs="Segoe UI"/>
+          <w:color w:val="000000" w:themeColor="text1"/>
+          <w:sz w:val="21"/>
+          <w:szCs w:val="21"/>
+        </w:rPr>
+        <w:t xml:space="preserve"> (SGD)</w:t>
+      </w:r>
+      <w:r>
+        <w:rPr>
+          <w:rFonts w:ascii="Segoe UI" w:hAnsi="Segoe UI" w:cs="Segoe UI"/>
+          <w:color w:val="000000" w:themeColor="text1"/>
+          <w:sz w:val="21"/>
+          <w:szCs w:val="21"/>
+        </w:rPr>
+        <w:t>.</w:t>
+      </w:r>
+      <w:r>
+        <w:rPr>
+          <w:rFonts w:ascii="Segoe UI" w:hAnsi="Segoe UI" w:cs="Segoe UI"/>
+          <w:color w:val="000000" w:themeColor="text1"/>
+          <w:sz w:val="21"/>
+          <w:szCs w:val="21"/>
+        </w:rPr>
+        <w:t xml:space="preserve"> And the last one is metrics. This is basically what we want our model to report on while it’s training.</w:t>
+      </w:r>
+      <w:r>
+        <w:rPr>
+          <w:rFonts w:ascii="Segoe UI" w:hAnsi="Segoe UI" w:cs="Segoe UI"/>
+          <w:color w:val="000000" w:themeColor="text1"/>
+          <w:sz w:val="21"/>
+          <w:szCs w:val="21"/>
+        </w:rPr>
+        <w:t xml:space="preserve"> So, we also cannot see the loss reported.</w:t>
+      </w:r>
+      <w:r>
+        <w:rPr>
+          <w:rFonts w:ascii="Segoe UI" w:hAnsi="Segoe UI" w:cs="Segoe UI"/>
+          <w:color w:val="000000" w:themeColor="text1"/>
+          <w:sz w:val="21"/>
+          <w:szCs w:val="21"/>
+        </w:rPr>
+        <w:t xml:space="preserve"> And now, fit our model that’s why we have the training x and y values for the training.</w:t>
+      </w:r>
+      <w:r>
+        <w:rPr>
+          <w:rFonts w:ascii="Segoe UI" w:hAnsi="Segoe UI" w:cs="Segoe UI"/>
+          <w:color w:val="000000" w:themeColor="text1"/>
+          <w:sz w:val="21"/>
+          <w:szCs w:val="21"/>
+        </w:rPr>
+        <w:t xml:space="preserve"> With the </w:t>
+      </w:r>
+      <w:r>
+        <w:rPr>
+          <w:rFonts w:ascii="Segoe UI" w:hAnsi="Segoe UI" w:cs="Segoe UI"/>
+          <w:color w:val="000000" w:themeColor="text1"/>
+          <w:sz w:val="21"/>
+          <w:szCs w:val="21"/>
+        </w:rPr>
+        <w:lastRenderedPageBreak/>
+        <w:t>fit model we have epochs, validation, batch size.</w:t>
+      </w:r>
+      <w:r>
+        <w:rPr>
+          <w:rFonts w:ascii="Segoe UI" w:hAnsi="Segoe UI" w:cs="Segoe UI"/>
+          <w:color w:val="000000" w:themeColor="text1"/>
+          <w:sz w:val="21"/>
+          <w:szCs w:val="21"/>
+        </w:rPr>
+        <w:t xml:space="preserve"> And these are the things that we can set to our fit </w:t>
+      </w:r>
+      <w:r>
+        <w:rPr>
+          <w:rFonts w:ascii="Segoe UI" w:hAnsi="Segoe UI" w:cs="Segoe UI"/>
+          <w:color w:val="000000" w:themeColor="text1"/>
+          <w:sz w:val="21"/>
+          <w:szCs w:val="21"/>
+        </w:rPr>
+        <w:t>model</w:t>
+      </w:r>
+      <w:r>
+        <w:rPr>
+          <w:rFonts w:ascii="Segoe UI" w:hAnsi="Segoe UI" w:cs="Segoe UI"/>
+          <w:color w:val="000000" w:themeColor="text1"/>
+          <w:sz w:val="21"/>
+          <w:szCs w:val="21"/>
+        </w:rPr>
+        <w:t>.</w:t>
+      </w:r>
+      <w:r>
+        <w:rPr>
+          <w:rFonts w:ascii="Segoe UI" w:hAnsi="Segoe UI" w:cs="Segoe UI"/>
+          <w:color w:val="000000" w:themeColor="text1"/>
+          <w:sz w:val="21"/>
+          <w:szCs w:val="21"/>
+        </w:rPr>
+        <w:t xml:space="preserve"> Epoch means how many times we want this model to be run on the whole dataset.</w:t>
+      </w:r>
+      <w:r>
+        <w:rPr>
+          <w:rFonts w:ascii="Segoe UI" w:hAnsi="Segoe UI" w:cs="Segoe UI"/>
+          <w:color w:val="000000" w:themeColor="text1"/>
+          <w:sz w:val="21"/>
+          <w:szCs w:val="21"/>
+        </w:rPr>
+        <w:t xml:space="preserve"> And batch size means how may data points are given to the model at each time.</w:t>
+      </w:r>
+      <w:r>
+        <w:rPr>
+          <w:rFonts w:ascii="Segoe UI" w:hAnsi="Segoe UI" w:cs="Segoe UI"/>
+          <w:color w:val="000000" w:themeColor="text1"/>
+          <w:sz w:val="21"/>
+          <w:szCs w:val="21"/>
+        </w:rPr>
+        <w:t xml:space="preserve"> </w:t>
+      </w:r>
+    </w:p>
+    <w:p>
+      <w:pPr>
+        <w:spacing w:line="240" w:lineRule="auto"/>
+        <w:rPr>
+          <w:rFonts w:ascii="Segoe UI" w:hAnsi="Segoe UI" w:cs="Segoe UI"/>
+          <w:color w:val="000000" w:themeColor="text1"/>
+          <w:sz w:val="21"/>
+          <w:szCs w:val="21"/>
+        </w:rPr>
+      </w:pPr>
+      <w:r>
+        <w:rPr>
+          <w:rFonts w:ascii="Segoe UI" w:hAnsi="Segoe UI" w:cs="Segoe UI"/>
+          <w:noProof/>
+          <w:color w:val="000000" w:themeColor="text1"/>
+          <w:sz w:val="21"/>
+          <w:szCs w:val="21"/>
+        </w:rPr>
+        <w:drawing>
+          <wp:inline distT="0" distB="0" distL="0" distR="0" wp14:anchorId="79C45F12" wp14:editId="2AFE65C3">
+            <wp:extent cx="6189345" cy="2289810"/>
+            <wp:effectExtent l="0" t="0" r="0" b="0"/>
+            <wp:docPr id="12" name="Picture 12"/>
+            <wp:cNvGraphicFramePr>
+              <a:graphicFrameLocks xmlns:a="http://schemas.openxmlformats.org/drawingml/2006/main" noChangeAspect="1"/>
+            </wp:cNvGraphicFramePr>
+            <a:graphic xmlns:a="http://schemas.openxmlformats.org/drawingml/2006/main">
+              <a:graphicData uri="http://schemas.openxmlformats.org/drawingml/2006/picture">
+                <pic:pic xmlns:pic="http://schemas.openxmlformats.org/drawingml/2006/picture">
+                  <pic:nvPicPr>
+                    <pic:cNvPr id="12" name="Picture 12"/>
+                    <pic:cNvPicPr/>
+                  </pic:nvPicPr>
+                  <pic:blipFill>
+                    <a:blip r:embed="rId19">
+                      <a:extLst>
+                        <a:ext uri="{28A0092B-C50C-407E-A947-70E740481C1C}">
+                          <a14:useLocalDpi xmlns:a14="http://schemas.microsoft.com/office/drawing/2010/main" val="0"/>
+                        </a:ext>
+                      </a:extLst>
+                    </a:blip>
+                    <a:stretch>
+                      <a:fillRect/>
+                    </a:stretch>
+                  </pic:blipFill>
+                  <pic:spPr>
+                    <a:xfrm>
+                      <a:off x="0" y="0"/>
+                      <a:ext cx="6189345" cy="2289810"/>
+                    </a:xfrm>
+                    <a:prstGeom prst="rect">
+                      <a:avLst/>
+                    </a:prstGeom>
+                  </pic:spPr>
+                </pic:pic>
+              </a:graphicData>
+            </a:graphic>
+          </wp:inline>
+        </w:drawing>
+      </w:r>
+    </w:p>
+    <w:p>
+      <w:pPr>
+        <w:spacing w:line="240" w:lineRule="auto"/>
+        <w:rPr>
+          <w:rFonts w:ascii="Segoe UI" w:hAnsi="Segoe UI" w:cs="Segoe UI"/>
+          <w:color w:val="000000" w:themeColor="text1"/>
+          <w:sz w:val="21"/>
+          <w:szCs w:val="21"/>
+        </w:rPr>
+      </w:pPr>
+      <w:r>
+        <w:rPr>
+          <w:rFonts w:ascii="Segoe UI" w:hAnsi="Segoe UI" w:cs="Segoe UI"/>
+          <w:color w:val="000000" w:themeColor="text1"/>
+          <w:sz w:val="21"/>
+          <w:szCs w:val="21"/>
+        </w:rPr>
+        <w:t xml:space="preserve">Loss is getting lower and lower after each </w:t>
+      </w:r>
+      <w:r>
+        <w:rPr>
+          <w:rFonts w:ascii="Segoe UI" w:hAnsi="Segoe UI" w:cs="Segoe UI"/>
+          <w:color w:val="000000" w:themeColor="text1"/>
+          <w:sz w:val="21"/>
+          <w:szCs w:val="21"/>
+        </w:rPr>
+        <w:t>epoch</w:t>
+      </w:r>
+      <w:r>
+        <w:rPr>
+          <w:rFonts w:ascii="Segoe UI" w:hAnsi="Segoe UI" w:cs="Segoe UI"/>
+          <w:color w:val="000000" w:themeColor="text1"/>
+          <w:sz w:val="21"/>
+          <w:szCs w:val="21"/>
+        </w:rPr>
+        <w:t xml:space="preserve"> whereas accuracy becomes higher and higher.</w:t>
+      </w:r>
+    </w:p>
+    <w:p>
+      <w:pPr>
+        <w:spacing w:line="240" w:lineRule="auto"/>
+        <w:rPr>
+          <w:rFonts w:ascii="Segoe UI" w:hAnsi="Segoe UI" w:cs="Segoe UI"/>
+          <w:color w:val="000000" w:themeColor="text1"/>
+          <w:sz w:val="21"/>
+          <w:szCs w:val="21"/>
+        </w:rPr>
+      </w:pPr>
     </w:p>
     <w:p>
       <w:pPr>
@@ -2885,8 +3191,8 @@
       </w:pPr>
     </w:p>
     <w:sectPr>
-      <w:headerReference w:type="default" r:id="rId19"/>
-      <w:footerReference w:type="default" r:id="rId20"/>
+      <w:headerReference w:type="default" r:id="rId20"/>
+      <w:footerReference w:type="default" r:id="rId21"/>
       <w:pgSz w:w="11907" w:h="16839" w:code="9"/>
       <w:pgMar w:top="1440" w:right="1080" w:bottom="1440" w:left="1080" w:header="720" w:footer="720" w:gutter="0"/>
       <w:pgBorders w:offsetFrom="page">

</xml_diff>

<commit_message>
Prediction for test set
</commit_message>
<xml_diff>
--- a/mnist dataset.docx
+++ b/mnist dataset.docx
@@ -1143,27 +1143,7 @@
           <w:szCs w:val="21"/>
         </w:rPr>
         <w:lastRenderedPageBreak/>
-        <w:t xml:space="preserve">Load data from </w:t>
-      </w:r>
-      <w:proofErr w:type="spellStart"/>
-      <w:r>
-        <w:rPr>
-          <w:rFonts w:ascii="Segoe UI" w:hAnsi="Segoe UI" w:cs="Segoe UI"/>
-          <w:color w:val="000000" w:themeColor="text1"/>
-          <w:sz w:val="21"/>
-          <w:szCs w:val="21"/>
-        </w:rPr>
-        <w:t>keras</w:t>
-      </w:r>
-      <w:proofErr w:type="spellEnd"/>
-      <w:r>
-        <w:rPr>
-          <w:rFonts w:ascii="Segoe UI" w:hAnsi="Segoe UI" w:cs="Segoe UI"/>
-          <w:color w:val="000000" w:themeColor="text1"/>
-          <w:sz w:val="21"/>
-          <w:szCs w:val="21"/>
-        </w:rPr>
-        <w:t>:</w:t>
+        <w:t>Load data from keras:</w:t>
       </w:r>
     </w:p>
     <w:p>
@@ -3387,27 +3367,7 @@
           <w:sz w:val="21"/>
           <w:szCs w:val="21"/>
         </w:rPr>
-        <w:t xml:space="preserve"> So, </w:t>
-      </w:r>
-      <w:proofErr w:type="spellStart"/>
-      <w:r>
-        <w:rPr>
-          <w:rFonts w:ascii="Segoe UI" w:hAnsi="Segoe UI" w:cs="Segoe UI"/>
-          <w:color w:val="000000" w:themeColor="text1"/>
-          <w:sz w:val="21"/>
-          <w:szCs w:val="21"/>
-        </w:rPr>
-        <w:t>its</w:t>
-      </w:r>
-      <w:proofErr w:type="spellEnd"/>
-      <w:r>
-        <w:rPr>
-          <w:rFonts w:ascii="Segoe UI" w:hAnsi="Segoe UI" w:cs="Segoe UI"/>
-          <w:color w:val="000000" w:themeColor="text1"/>
-          <w:sz w:val="21"/>
-          <w:szCs w:val="21"/>
-        </w:rPr>
-        <w:t xml:space="preserve"> </w:t>
+        <w:t xml:space="preserve"> So, its </w:t>
       </w:r>
       <w:r>
         <w:rPr>
@@ -3540,6 +3500,374 @@
           <w:szCs w:val="21"/>
         </w:rPr>
       </w:pPr>
+      <w:r>
+        <w:rPr>
+          <w:rFonts w:ascii="Segoe UI" w:hAnsi="Segoe UI" w:cs="Segoe UI"/>
+          <w:b/>
+          <w:bCs/>
+          <w:color w:val="000000" w:themeColor="text1"/>
+          <w:sz w:val="21"/>
+          <w:szCs w:val="21"/>
+        </w:rPr>
+        <w:t>Prediction for test set</w:t>
+      </w:r>
+      <w:r>
+        <w:rPr>
+          <w:rFonts w:ascii="Segoe UI" w:hAnsi="Segoe UI" w:cs="Segoe UI"/>
+          <w:color w:val="000000" w:themeColor="text1"/>
+          <w:sz w:val="21"/>
+          <w:szCs w:val="21"/>
+        </w:rPr>
+        <w:t>:</w:t>
+      </w:r>
+    </w:p>
+    <w:p>
+      <w:pPr>
+        <w:spacing w:line="240" w:lineRule="auto"/>
+        <w:rPr>
+          <w:rFonts w:ascii="Segoe UI" w:hAnsi="Segoe UI" w:cs="Segoe UI"/>
+          <w:color w:val="000000" w:themeColor="text1"/>
+          <w:sz w:val="21"/>
+          <w:szCs w:val="21"/>
+        </w:rPr>
+      </w:pPr>
+      <w:r>
+        <w:rPr>
+          <w:rFonts w:ascii="Segoe UI" w:hAnsi="Segoe UI" w:cs="Segoe UI"/>
+          <w:color w:val="000000" w:themeColor="text1"/>
+          <w:sz w:val="21"/>
+          <w:szCs w:val="21"/>
+        </w:rPr>
+        <w:t>m</w:t>
+      </w:r>
+      <w:r>
+        <w:rPr>
+          <w:rFonts w:ascii="Segoe UI" w:hAnsi="Segoe UI" w:cs="Segoe UI"/>
+          <w:color w:val="000000" w:themeColor="text1"/>
+          <w:sz w:val="21"/>
+          <w:szCs w:val="21"/>
+        </w:rPr>
+        <w:t>odel</w:t>
+      </w:r>
+      <w:r>
+        <w:rPr>
+          <w:rFonts w:ascii="Segoe UI" w:hAnsi="Segoe UI" w:cs="Segoe UI"/>
+          <w:color w:val="000000" w:themeColor="text1"/>
+          <w:sz w:val="21"/>
+          <w:szCs w:val="21"/>
+        </w:rPr>
+        <w:t>.</w:t>
+      </w:r>
+      <w:r>
+        <w:rPr>
+          <w:rFonts w:ascii="Segoe UI" w:hAnsi="Segoe UI" w:cs="Segoe UI"/>
+          <w:color w:val="000000" w:themeColor="text1"/>
+          <w:sz w:val="21"/>
+          <w:szCs w:val="21"/>
+        </w:rPr>
+        <w:t>predict for test set, test that inputs, its going to look like this.</w:t>
+      </w:r>
+    </w:p>
+    <w:p>
+      <w:pPr>
+        <w:spacing w:line="240" w:lineRule="auto"/>
+        <w:rPr>
+          <w:rFonts w:ascii="Segoe UI" w:hAnsi="Segoe UI" w:cs="Segoe UI"/>
+          <w:color w:val="000000" w:themeColor="text1"/>
+          <w:sz w:val="21"/>
+          <w:szCs w:val="21"/>
+        </w:rPr>
+      </w:pPr>
+      <w:r>
+        <w:rPr>
+          <w:rFonts w:ascii="Segoe UI" w:hAnsi="Segoe UI" w:cs="Segoe UI"/>
+          <w:noProof/>
+          <w:color w:val="000000" w:themeColor="text1"/>
+          <w:sz w:val="21"/>
+          <w:szCs w:val="21"/>
+        </w:rPr>
+        <w:drawing>
+          <wp:inline distT="0" distB="0" distL="0" distR="0" wp14:anchorId="09D26720" wp14:editId="1D40CD4E">
+            <wp:extent cx="6189345" cy="2587625"/>
+            <wp:effectExtent l="0" t="0" r="0" b="0"/>
+            <wp:docPr id="15" name="Picture 15"/>
+            <wp:cNvGraphicFramePr>
+              <a:graphicFrameLocks xmlns:a="http://schemas.openxmlformats.org/drawingml/2006/main" noChangeAspect="1"/>
+            </wp:cNvGraphicFramePr>
+            <a:graphic xmlns:a="http://schemas.openxmlformats.org/drawingml/2006/main">
+              <a:graphicData uri="http://schemas.openxmlformats.org/drawingml/2006/picture">
+                <pic:pic xmlns:pic="http://schemas.openxmlformats.org/drawingml/2006/picture">
+                  <pic:nvPicPr>
+                    <pic:cNvPr id="15" name="Picture 15"/>
+                    <pic:cNvPicPr/>
+                  </pic:nvPicPr>
+                  <pic:blipFill>
+                    <a:blip r:embed="rId22">
+                      <a:extLst>
+                        <a:ext uri="{28A0092B-C50C-407E-A947-70E740481C1C}">
+                          <a14:useLocalDpi xmlns:a14="http://schemas.microsoft.com/office/drawing/2010/main" val="0"/>
+                        </a:ext>
+                      </a:extLst>
+                    </a:blip>
+                    <a:stretch>
+                      <a:fillRect/>
+                    </a:stretch>
+                  </pic:blipFill>
+                  <pic:spPr>
+                    <a:xfrm>
+                      <a:off x="0" y="0"/>
+                      <a:ext cx="6189345" cy="2587625"/>
+                    </a:xfrm>
+                    <a:prstGeom prst="rect">
+                      <a:avLst/>
+                    </a:prstGeom>
+                  </pic:spPr>
+                </pic:pic>
+              </a:graphicData>
+            </a:graphic>
+          </wp:inline>
+        </w:drawing>
+      </w:r>
+    </w:p>
+    <w:p>
+      <w:pPr>
+        <w:spacing w:line="240" w:lineRule="auto"/>
+        <w:rPr>
+          <w:rFonts w:ascii="Segoe UI" w:hAnsi="Segoe UI" w:cs="Segoe UI"/>
+          <w:color w:val="000000" w:themeColor="text1"/>
+          <w:sz w:val="21"/>
+          <w:szCs w:val="21"/>
+        </w:rPr>
+      </w:pPr>
+      <w:r>
+        <w:rPr>
+          <w:rFonts w:ascii="Segoe UI" w:hAnsi="Segoe UI" w:cs="Segoe UI"/>
+          <w:color w:val="000000" w:themeColor="text1"/>
+          <w:sz w:val="21"/>
+          <w:szCs w:val="21"/>
+        </w:rPr>
+        <w:t>What it shows us is that this is an array that has length of 10 and it is showing us what possibility or probability it gives for each of the classes.</w:t>
+      </w:r>
+      <w:r>
+        <w:rPr>
+          <w:rFonts w:ascii="Segoe UI" w:hAnsi="Segoe UI" w:cs="Segoe UI"/>
+          <w:color w:val="000000" w:themeColor="text1"/>
+          <w:sz w:val="21"/>
+          <w:szCs w:val="21"/>
+        </w:rPr>
+        <w:t xml:space="preserve"> So</w:t>
+      </w:r>
+      <w:r>
+        <w:rPr>
+          <w:rFonts w:ascii="Segoe UI" w:hAnsi="Segoe UI" w:cs="Segoe UI"/>
+          <w:color w:val="000000" w:themeColor="text1"/>
+          <w:sz w:val="21"/>
+          <w:szCs w:val="21"/>
+        </w:rPr>
+        <w:t>,</w:t>
+      </w:r>
+      <w:r>
+        <w:rPr>
+          <w:rFonts w:ascii="Segoe UI" w:hAnsi="Segoe UI" w:cs="Segoe UI"/>
+          <w:color w:val="000000" w:themeColor="text1"/>
+          <w:sz w:val="21"/>
+          <w:szCs w:val="21"/>
+        </w:rPr>
+        <w:t xml:space="preserve"> </w:t>
+      </w:r>
+      <w:r>
+        <w:rPr>
+          <w:rFonts w:ascii="Segoe UI" w:hAnsi="Segoe UI" w:cs="Segoe UI"/>
+          <w:color w:val="000000" w:themeColor="text1"/>
+          <w:sz w:val="21"/>
+          <w:szCs w:val="21"/>
+        </w:rPr>
+        <w:t xml:space="preserve">3.81712152e-06, </w:t>
+      </w:r>
+      <w:r>
+        <w:rPr>
+          <w:rFonts w:ascii="Segoe UI" w:hAnsi="Segoe UI" w:cs="Segoe UI"/>
+          <w:color w:val="000000" w:themeColor="text1"/>
+          <w:sz w:val="21"/>
+          <w:szCs w:val="21"/>
+        </w:rPr>
+        <w:t>the probability of the first example and the test set to be zero.</w:t>
+      </w:r>
+      <w:r>
+        <w:rPr>
+          <w:rFonts w:ascii="Segoe UI" w:hAnsi="Segoe UI" w:cs="Segoe UI"/>
+          <w:color w:val="000000" w:themeColor="text1"/>
+          <w:sz w:val="21"/>
+          <w:szCs w:val="21"/>
+        </w:rPr>
+        <w:t xml:space="preserve"> To be one, to be two etc.</w:t>
+      </w:r>
+      <w:r>
+        <w:rPr>
+          <w:rFonts w:ascii="Segoe UI" w:hAnsi="Segoe UI" w:cs="Segoe UI"/>
+          <w:color w:val="000000" w:themeColor="text1"/>
+          <w:sz w:val="21"/>
+          <w:szCs w:val="21"/>
+        </w:rPr>
+        <w:t xml:space="preserve">, </w:t>
+      </w:r>
+      <w:r>
+        <w:rPr>
+          <w:rFonts w:ascii="Segoe UI" w:hAnsi="Segoe UI" w:cs="Segoe UI"/>
+          <w:color w:val="000000" w:themeColor="text1"/>
+          <w:sz w:val="21"/>
+          <w:szCs w:val="21"/>
+        </w:rPr>
+        <w:t>etc.</w:t>
+      </w:r>
+      <w:r>
+        <w:rPr>
+          <w:rFonts w:ascii="Segoe UI" w:hAnsi="Segoe UI" w:cs="Segoe UI"/>
+          <w:color w:val="000000" w:themeColor="text1"/>
+          <w:sz w:val="21"/>
+          <w:szCs w:val="21"/>
+        </w:rPr>
+        <w:t xml:space="preserve">, </w:t>
+      </w:r>
+      <w:r>
+        <w:rPr>
+          <w:rFonts w:ascii="Segoe UI" w:hAnsi="Segoe UI" w:cs="Segoe UI"/>
+          <w:color w:val="000000" w:themeColor="text1"/>
+          <w:sz w:val="21"/>
+          <w:szCs w:val="21"/>
+        </w:rPr>
+        <w:t>etc.</w:t>
+      </w:r>
+    </w:p>
+    <w:p>
+      <w:pPr>
+        <w:spacing w:line="240" w:lineRule="auto"/>
+        <w:rPr>
+          <w:rFonts w:ascii="Segoe UI" w:hAnsi="Segoe UI" w:cs="Segoe UI"/>
+          <w:color w:val="000000" w:themeColor="text1"/>
+          <w:sz w:val="21"/>
+          <w:szCs w:val="21"/>
+        </w:rPr>
+      </w:pPr>
+      <w:r>
+        <w:rPr>
+          <w:rFonts w:ascii="Segoe UI" w:hAnsi="Segoe UI" w:cs="Segoe UI"/>
+          <w:color w:val="000000" w:themeColor="text1"/>
+          <w:sz w:val="21"/>
+          <w:szCs w:val="21"/>
+        </w:rPr>
+        <w:t>But of course, this is not really useful to see what we want to see is just tell us what number it is you think that it is.</w:t>
+      </w:r>
+      <w:r>
+        <w:rPr>
+          <w:rFonts w:ascii="Segoe UI" w:hAnsi="Segoe UI" w:cs="Segoe UI"/>
+          <w:color w:val="000000" w:themeColor="text1"/>
+          <w:sz w:val="21"/>
+          <w:szCs w:val="21"/>
+        </w:rPr>
+        <w:t xml:space="preserve"> So, then we can use </w:t>
+      </w:r>
+      <w:r>
+        <w:rPr>
+          <w:rFonts w:ascii="Segoe UI" w:hAnsi="Segoe UI" w:cs="Segoe UI"/>
+          <w:b/>
+          <w:bCs/>
+          <w:color w:val="000000" w:themeColor="text1"/>
+          <w:sz w:val="21"/>
+          <w:szCs w:val="21"/>
+        </w:rPr>
+        <w:t>argmax function</w:t>
+      </w:r>
+      <w:r>
+        <w:rPr>
+          <w:rFonts w:ascii="Segoe UI" w:hAnsi="Segoe UI" w:cs="Segoe UI"/>
+          <w:color w:val="000000" w:themeColor="text1"/>
+          <w:sz w:val="21"/>
+          <w:szCs w:val="21"/>
+        </w:rPr>
+        <w:t xml:space="preserve"> and then it will tell us what number it thinks it is.</w:t>
+      </w:r>
+    </w:p>
+    <w:p>
+      <w:pPr>
+        <w:spacing w:line="240" w:lineRule="auto"/>
+        <w:rPr>
+          <w:rFonts w:ascii="Segoe UI" w:hAnsi="Segoe UI" w:cs="Segoe UI"/>
+          <w:color w:val="000000" w:themeColor="text1"/>
+          <w:sz w:val="21"/>
+          <w:szCs w:val="21"/>
+        </w:rPr>
+      </w:pPr>
+      <w:r>
+        <w:rPr>
+          <w:rFonts w:ascii="Segoe UI" w:hAnsi="Segoe UI" w:cs="Segoe UI"/>
+          <w:noProof/>
+          <w:color w:val="000000" w:themeColor="text1"/>
+          <w:sz w:val="21"/>
+          <w:szCs w:val="21"/>
+        </w:rPr>
+        <w:drawing>
+          <wp:inline distT="0" distB="0" distL="0" distR="0" wp14:anchorId="5143E8D4" wp14:editId="115B2B22">
+            <wp:extent cx="6189345" cy="1245235"/>
+            <wp:effectExtent l="0" t="0" r="0" b="0"/>
+            <wp:docPr id="16" name="Picture 16"/>
+            <wp:cNvGraphicFramePr>
+              <a:graphicFrameLocks xmlns:a="http://schemas.openxmlformats.org/drawingml/2006/main" noChangeAspect="1"/>
+            </wp:cNvGraphicFramePr>
+            <a:graphic xmlns:a="http://schemas.openxmlformats.org/drawingml/2006/main">
+              <a:graphicData uri="http://schemas.openxmlformats.org/drawingml/2006/picture">
+                <pic:pic xmlns:pic="http://schemas.openxmlformats.org/drawingml/2006/picture">
+                  <pic:nvPicPr>
+                    <pic:cNvPr id="16" name="Picture 16"/>
+                    <pic:cNvPicPr/>
+                  </pic:nvPicPr>
+                  <pic:blipFill>
+                    <a:blip r:embed="rId23">
+                      <a:extLst>
+                        <a:ext uri="{28A0092B-C50C-407E-A947-70E740481C1C}">
+                          <a14:useLocalDpi xmlns:a14="http://schemas.microsoft.com/office/drawing/2010/main" val="0"/>
+                        </a:ext>
+                      </a:extLst>
+                    </a:blip>
+                    <a:stretch>
+                      <a:fillRect/>
+                    </a:stretch>
+                  </pic:blipFill>
+                  <pic:spPr>
+                    <a:xfrm>
+                      <a:off x="0" y="0"/>
+                      <a:ext cx="6189345" cy="1245235"/>
+                    </a:xfrm>
+                    <a:prstGeom prst="rect">
+                      <a:avLst/>
+                    </a:prstGeom>
+                  </pic:spPr>
+                </pic:pic>
+              </a:graphicData>
+            </a:graphic>
+          </wp:inline>
+        </w:drawing>
+      </w:r>
+    </w:p>
+    <w:p>
+      <w:pPr>
+        <w:spacing w:line="240" w:lineRule="auto"/>
+        <w:rPr>
+          <w:rFonts w:ascii="Segoe UI" w:hAnsi="Segoe UI" w:cs="Segoe UI"/>
+          <w:color w:val="000000" w:themeColor="text1"/>
+          <w:sz w:val="21"/>
+          <w:szCs w:val="21"/>
+        </w:rPr>
+      </w:pPr>
+      <w:r>
+        <w:rPr>
+          <w:rFonts w:ascii="Segoe UI" w:hAnsi="Segoe UI" w:cs="Segoe UI"/>
+          <w:color w:val="000000" w:themeColor="text1"/>
+          <w:sz w:val="21"/>
+          <w:szCs w:val="21"/>
+        </w:rPr>
+        <w:t>It shows that 7 was the highest probability. 2 was the highest probability etc.</w:t>
+      </w:r>
     </w:p>
     <w:p>
       <w:pPr>
@@ -3575,8 +3903,8 @@
       </w:pPr>
     </w:p>
     <w:sectPr>
-      <w:headerReference w:type="default" r:id="rId22"/>
-      <w:footerReference w:type="default" r:id="rId23"/>
+      <w:headerReference w:type="default" r:id="rId24"/>
+      <w:footerReference w:type="default" r:id="rId25"/>
       <w:pgSz w:w="11907" w:h="16839" w:code="9"/>
       <w:pgMar w:top="1440" w:right="1080" w:bottom="1440" w:left="1080" w:header="720" w:footer="720" w:gutter="0"/>
       <w:pgBorders w:offsetFrom="page">

</xml_diff>